<commit_message>
Logga till varje företag samt börsdatas beskrivning, yttligare information om företaget. Tack George!
</commit_message>
<xml_diff>
--- a/inst/rstudio/templates/project/bolagsanalyser_resources/mall.docx
+++ b/inst/rstudio/templates/project/bolagsanalyser_resources/mall.docx
@@ -386,12 +386,165 @@
                 <w:lang w:val="en-US"/>
               </w:rPr>
             </w:pPr>
+            <w:proofErr w:type="spellStart"/>
             <w:r>
               <w:rPr>
                 <w:color w:val="000000"/>
                 <w:lang w:val="en-US"/>
               </w:rPr>
-              <w:t xml:space="preserve">Mauris dapibus, massa nec pellentesque maximus, ipsum mauris commodo diam, ac suscipit augue ipsum ac tellus. </w:t>
+              <w:t>Mauris</w:t>
+            </w:r>
+            <w:proofErr w:type="spellEnd"/>
+            <w:r>
+              <w:rPr>
+                <w:color w:val="000000"/>
+                <w:lang w:val="en-US"/>
+              </w:rPr>
+              <w:t xml:space="preserve"> </w:t>
+            </w:r>
+            <w:proofErr w:type="spellStart"/>
+            <w:r>
+              <w:rPr>
+                <w:color w:val="000000"/>
+                <w:lang w:val="en-US"/>
+              </w:rPr>
+              <w:t>dapibus</w:t>
+            </w:r>
+            <w:proofErr w:type="spellEnd"/>
+            <w:r>
+              <w:rPr>
+                <w:color w:val="000000"/>
+                <w:lang w:val="en-US"/>
+              </w:rPr>
+              <w:t xml:space="preserve">, </w:t>
+            </w:r>
+            <w:proofErr w:type="spellStart"/>
+            <w:r>
+              <w:rPr>
+                <w:color w:val="000000"/>
+                <w:lang w:val="en-US"/>
+              </w:rPr>
+              <w:t>massa</w:t>
+            </w:r>
+            <w:proofErr w:type="spellEnd"/>
+            <w:r>
+              <w:rPr>
+                <w:color w:val="000000"/>
+                <w:lang w:val="en-US"/>
+              </w:rPr>
+              <w:t xml:space="preserve"> </w:t>
+            </w:r>
+            <w:proofErr w:type="spellStart"/>
+            <w:r>
+              <w:rPr>
+                <w:color w:val="000000"/>
+                <w:lang w:val="en-US"/>
+              </w:rPr>
+              <w:t>nec</w:t>
+            </w:r>
+            <w:proofErr w:type="spellEnd"/>
+            <w:r>
+              <w:rPr>
+                <w:color w:val="000000"/>
+                <w:lang w:val="en-US"/>
+              </w:rPr>
+              <w:t xml:space="preserve"> </w:t>
+            </w:r>
+            <w:proofErr w:type="spellStart"/>
+            <w:r>
+              <w:rPr>
+                <w:color w:val="000000"/>
+                <w:lang w:val="en-US"/>
+              </w:rPr>
+              <w:t>pellentesque</w:t>
+            </w:r>
+            <w:proofErr w:type="spellEnd"/>
+            <w:r>
+              <w:rPr>
+                <w:color w:val="000000"/>
+                <w:lang w:val="en-US"/>
+              </w:rPr>
+              <w:t xml:space="preserve"> maximus, ipsum </w:t>
+            </w:r>
+            <w:proofErr w:type="spellStart"/>
+            <w:r>
+              <w:rPr>
+                <w:color w:val="000000"/>
+                <w:lang w:val="en-US"/>
+              </w:rPr>
+              <w:t>mauris</w:t>
+            </w:r>
+            <w:proofErr w:type="spellEnd"/>
+            <w:r>
+              <w:rPr>
+                <w:color w:val="000000"/>
+                <w:lang w:val="en-US"/>
+              </w:rPr>
+              <w:t xml:space="preserve"> </w:t>
+            </w:r>
+            <w:proofErr w:type="spellStart"/>
+            <w:r>
+              <w:rPr>
+                <w:color w:val="000000"/>
+                <w:lang w:val="en-US"/>
+              </w:rPr>
+              <w:t>commodo</w:t>
+            </w:r>
+            <w:proofErr w:type="spellEnd"/>
+            <w:r>
+              <w:rPr>
+                <w:color w:val="000000"/>
+                <w:lang w:val="en-US"/>
+              </w:rPr>
+              <w:t xml:space="preserve"> diam, ac </w:t>
+            </w:r>
+            <w:proofErr w:type="spellStart"/>
+            <w:r>
+              <w:rPr>
+                <w:color w:val="000000"/>
+                <w:lang w:val="en-US"/>
+              </w:rPr>
+              <w:t>suscipit</w:t>
+            </w:r>
+            <w:proofErr w:type="spellEnd"/>
+            <w:r>
+              <w:rPr>
+                <w:color w:val="000000"/>
+                <w:lang w:val="en-US"/>
+              </w:rPr>
+              <w:t xml:space="preserve"> </w:t>
+            </w:r>
+            <w:proofErr w:type="spellStart"/>
+            <w:r>
+              <w:rPr>
+                <w:color w:val="000000"/>
+                <w:lang w:val="en-US"/>
+              </w:rPr>
+              <w:t>augue</w:t>
+            </w:r>
+            <w:proofErr w:type="spellEnd"/>
+            <w:r>
+              <w:rPr>
+                <w:color w:val="000000"/>
+                <w:lang w:val="en-US"/>
+              </w:rPr>
+              <w:t xml:space="preserve"> ipsum ac </w:t>
+            </w:r>
+            <w:proofErr w:type="spellStart"/>
+            <w:r>
+              <w:rPr>
+                <w:color w:val="000000"/>
+                <w:lang w:val="en-US"/>
+              </w:rPr>
+              <w:t>tellus</w:t>
+            </w:r>
+            <w:proofErr w:type="spellEnd"/>
+            <w:r>
+              <w:rPr>
+                <w:color w:val="000000"/>
+                <w:lang w:val="en-US"/>
+              </w:rPr>
+              <w:t xml:space="preserve">. </w:t>
             </w:r>
           </w:p>
           <w:p>
@@ -1433,143 +1586,265 @@
           <w:lang w:val="en-US"/>
         </w:rPr>
       </w:pPr>
-      <w:r>
-        <w:rPr>
-          <w:lang w:val="en-US"/>
-        </w:rPr>
-        <w:t xml:space="preserve">Lorem ipsum dolor sit </w:t>
-      </w:r>
-      <w:proofErr w:type="spellStart"/>
-      <w:r>
-        <w:rPr>
-          <w:lang w:val="en-US"/>
-        </w:rPr>
+      <w:proofErr w:type="spellStart"/>
+      <w:r>
+        <w:t>Lorem</w:t>
+      </w:r>
+      <w:proofErr w:type="spellEnd"/>
+      <w:r>
+        <w:t xml:space="preserve"> </w:t>
+      </w:r>
+      <w:proofErr w:type="spellStart"/>
+      <w:r>
+        <w:t>ipsum</w:t>
+      </w:r>
+      <w:proofErr w:type="spellEnd"/>
+      <w:r>
+        <w:t xml:space="preserve"> </w:t>
+      </w:r>
+      <w:proofErr w:type="spellStart"/>
+      <w:r>
+        <w:t>dolor</w:t>
+      </w:r>
+      <w:proofErr w:type="spellEnd"/>
+      <w:r>
+        <w:t xml:space="preserve"> </w:t>
+      </w:r>
+      <w:proofErr w:type="spellStart"/>
+      <w:r>
+        <w:t>sit</w:t>
+      </w:r>
+      <w:proofErr w:type="spellEnd"/>
+      <w:r>
+        <w:t xml:space="preserve"> </w:t>
+      </w:r>
+      <w:proofErr w:type="spellStart"/>
+      <w:r>
         <w:t>amet</w:t>
       </w:r>
       <w:proofErr w:type="spellEnd"/>
       <w:r>
-        <w:rPr>
-          <w:lang w:val="en-US"/>
-        </w:rPr>
-        <w:t xml:space="preserve">, dicta </w:t>
-      </w:r>
-      <w:proofErr w:type="spellStart"/>
-      <w:r>
-        <w:rPr>
-          <w:lang w:val="en-US"/>
-        </w:rPr>
+        <w:t xml:space="preserve">, </w:t>
+      </w:r>
+      <w:proofErr w:type="spellStart"/>
+      <w:r>
+        <w:t>dicta</w:t>
+      </w:r>
+      <w:proofErr w:type="spellEnd"/>
+      <w:r>
+        <w:t xml:space="preserve"> </w:t>
+      </w:r>
+      <w:proofErr w:type="spellStart"/>
+      <w:r>
         <w:t>latine</w:t>
       </w:r>
       <w:proofErr w:type="spellEnd"/>
       <w:r>
-        <w:rPr>
-          <w:lang w:val="en-US"/>
-        </w:rPr>
         <w:t xml:space="preserve"> </w:t>
       </w:r>
       <w:proofErr w:type="spellStart"/>
       <w:r>
-        <w:rPr>
-          <w:lang w:val="en-US"/>
-        </w:rPr>
         <w:t>pertinax</w:t>
       </w:r>
       <w:proofErr w:type="spellEnd"/>
       <w:r>
-        <w:rPr>
-          <w:lang w:val="en-US"/>
-        </w:rPr>
-        <w:t xml:space="preserve"> vim </w:t>
-      </w:r>
-      <w:proofErr w:type="spellStart"/>
-      <w:r>
-        <w:rPr>
-          <w:lang w:val="en-US"/>
-        </w:rPr>
+        <w:t xml:space="preserve"> </w:t>
+      </w:r>
+      <w:proofErr w:type="spellStart"/>
+      <w:r>
+        <w:t>vim</w:t>
+      </w:r>
+      <w:proofErr w:type="spellEnd"/>
+      <w:r>
+        <w:t xml:space="preserve"> </w:t>
+      </w:r>
+      <w:proofErr w:type="spellStart"/>
+      <w:r>
         <w:t>ea</w:t>
       </w:r>
       <w:proofErr w:type="spellEnd"/>
       <w:r>
-        <w:rPr>
-          <w:lang w:val="en-US"/>
-        </w:rPr>
         <w:t xml:space="preserve">, </w:t>
       </w:r>
       <w:proofErr w:type="spellStart"/>
       <w:r>
-        <w:rPr>
-          <w:lang w:val="en-US"/>
-        </w:rPr>
         <w:t>ferri</w:t>
       </w:r>
       <w:proofErr w:type="spellEnd"/>
       <w:r>
-        <w:rPr>
-          <w:lang w:val="en-US"/>
-        </w:rPr>
         <w:t xml:space="preserve"> </w:t>
       </w:r>
       <w:proofErr w:type="spellStart"/>
       <w:r>
-        <w:rPr>
-          <w:lang w:val="en-US"/>
-        </w:rPr>
         <w:t>sensibus</w:t>
       </w:r>
       <w:proofErr w:type="spellEnd"/>
       <w:r>
-        <w:rPr>
-          <w:lang w:val="en-US"/>
-        </w:rPr>
         <w:t xml:space="preserve"> vis cu, pro </w:t>
       </w:r>
       <w:proofErr w:type="spellStart"/>
       <w:r>
-        <w:rPr>
-          <w:lang w:val="en-US"/>
-        </w:rPr>
         <w:t>postea</w:t>
       </w:r>
       <w:proofErr w:type="spellEnd"/>
       <w:r>
-        <w:rPr>
-          <w:lang w:val="en-US"/>
-        </w:rPr>
         <w:t xml:space="preserve"> </w:t>
       </w:r>
       <w:proofErr w:type="spellStart"/>
       <w:r>
-        <w:rPr>
-          <w:lang w:val="en-US"/>
-        </w:rPr>
         <w:t>vulputate</w:t>
       </w:r>
       <w:proofErr w:type="spellEnd"/>
       <w:r>
-        <w:rPr>
-          <w:lang w:val="en-US"/>
-        </w:rPr>
         <w:t xml:space="preserve"> </w:t>
       </w:r>
       <w:proofErr w:type="spellStart"/>
       <w:r>
-        <w:rPr>
-          <w:lang w:val="en-US"/>
-        </w:rPr>
         <w:t>moderatius</w:t>
       </w:r>
       <w:proofErr w:type="spellEnd"/>
       <w:r>
-        <w:rPr>
-          <w:lang w:val="en-US"/>
-        </w:rPr>
-        <w:t xml:space="preserve"> ne. </w:t>
-      </w:r>
-      <w:r>
-        <w:rPr>
-          <w:lang w:val="en-US"/>
-        </w:rPr>
-        <w:t xml:space="preserve">Ex facer error choro eum. An eos erant expetendis, his no facer dignissim moderatius. Mel ad homero antiopam democritum, duo </w:t>
+        <w:t xml:space="preserve"> </w:t>
+      </w:r>
+      <w:proofErr w:type="spellStart"/>
+      <w:r>
+        <w:t>ne</w:t>
+      </w:r>
+      <w:proofErr w:type="spellEnd"/>
+      <w:r>
+        <w:t xml:space="preserve">. </w:t>
+      </w:r>
+      <w:r>
+        <w:rPr>
+          <w:lang w:val="en-US"/>
+        </w:rPr>
+        <w:t xml:space="preserve">Ex facer error choro </w:t>
+      </w:r>
+      <w:proofErr w:type="spellStart"/>
+      <w:r>
+        <w:rPr>
+          <w:lang w:val="en-US"/>
+        </w:rPr>
+        <w:t>eum</w:t>
+      </w:r>
+      <w:proofErr w:type="spellEnd"/>
+      <w:r>
+        <w:rPr>
+          <w:lang w:val="en-US"/>
+        </w:rPr>
+        <w:t xml:space="preserve">. An </w:t>
+      </w:r>
+      <w:proofErr w:type="spellStart"/>
+      <w:r>
+        <w:rPr>
+          <w:lang w:val="en-US"/>
+        </w:rPr>
+        <w:t>eos</w:t>
+      </w:r>
+      <w:proofErr w:type="spellEnd"/>
+      <w:r>
+        <w:rPr>
+          <w:lang w:val="en-US"/>
+        </w:rPr>
+        <w:t xml:space="preserve"> </w:t>
+      </w:r>
+      <w:proofErr w:type="spellStart"/>
+      <w:r>
+        <w:rPr>
+          <w:lang w:val="en-US"/>
+        </w:rPr>
+        <w:t>erant</w:t>
+      </w:r>
+      <w:proofErr w:type="spellEnd"/>
+      <w:r>
+        <w:rPr>
+          <w:lang w:val="en-US"/>
+        </w:rPr>
+        <w:t xml:space="preserve"> </w:t>
+      </w:r>
+      <w:proofErr w:type="spellStart"/>
+      <w:r>
+        <w:rPr>
+          <w:lang w:val="en-US"/>
+        </w:rPr>
+        <w:t>expetendis</w:t>
+      </w:r>
+      <w:proofErr w:type="spellEnd"/>
+      <w:r>
+        <w:rPr>
+          <w:lang w:val="en-US"/>
+        </w:rPr>
+        <w:t xml:space="preserve">, his no facer </w:t>
+      </w:r>
+      <w:proofErr w:type="spellStart"/>
+      <w:r>
+        <w:rPr>
+          <w:lang w:val="en-US"/>
+        </w:rPr>
+        <w:t>dignissim</w:t>
+      </w:r>
+      <w:proofErr w:type="spellEnd"/>
+      <w:r>
+        <w:rPr>
+          <w:lang w:val="en-US"/>
+        </w:rPr>
+        <w:t xml:space="preserve"> </w:t>
+      </w:r>
+      <w:proofErr w:type="spellStart"/>
+      <w:r>
+        <w:rPr>
+          <w:lang w:val="en-US"/>
+        </w:rPr>
+        <w:t>moderatius</w:t>
+      </w:r>
+      <w:proofErr w:type="spellEnd"/>
+      <w:r>
+        <w:rPr>
+          <w:lang w:val="en-US"/>
+        </w:rPr>
+        <w:t xml:space="preserve">. Mel ad </w:t>
+      </w:r>
+      <w:proofErr w:type="spellStart"/>
+      <w:r>
+        <w:rPr>
+          <w:lang w:val="en-US"/>
+        </w:rPr>
+        <w:t>homero</w:t>
+      </w:r>
+      <w:proofErr w:type="spellEnd"/>
+      <w:r>
+        <w:rPr>
+          <w:lang w:val="en-US"/>
+        </w:rPr>
+        <w:t xml:space="preserve"> </w:t>
+      </w:r>
+      <w:proofErr w:type="spellStart"/>
+      <w:r>
+        <w:rPr>
+          <w:lang w:val="en-US"/>
+        </w:rPr>
+        <w:t>antiopam</w:t>
+      </w:r>
+      <w:proofErr w:type="spellEnd"/>
+      <w:r>
+        <w:rPr>
+          <w:lang w:val="en-US"/>
+        </w:rPr>
+        <w:t xml:space="preserve"> </w:t>
+      </w:r>
+      <w:proofErr w:type="spellStart"/>
+      <w:r>
+        <w:rPr>
+          <w:lang w:val="en-US"/>
+        </w:rPr>
+        <w:t>democritum</w:t>
+      </w:r>
+      <w:proofErr w:type="spellEnd"/>
+      <w:r>
+        <w:rPr>
+          <w:lang w:val="en-US"/>
+        </w:rPr>
+        <w:t xml:space="preserve">, duo </w:t>
       </w:r>
       <w:proofErr w:type="gramStart"/>
       <w:r>
@@ -1583,19 +1858,341 @@
         <w:rPr>
           <w:lang w:val="en-US"/>
         </w:rPr>
-        <w:t xml:space="preserve"> nisl diceret, eos posse iuvaret ad. </w:t>
+        <w:t xml:space="preserve"> </w:t>
+      </w:r>
+      <w:proofErr w:type="spellStart"/>
+      <w:r>
+        <w:rPr>
+          <w:lang w:val="en-US"/>
+        </w:rPr>
+        <w:t>nisl</w:t>
+      </w:r>
+      <w:proofErr w:type="spellEnd"/>
+      <w:r>
+        <w:rPr>
+          <w:lang w:val="en-US"/>
+        </w:rPr>
+        <w:t xml:space="preserve"> </w:t>
+      </w:r>
+      <w:proofErr w:type="spellStart"/>
+      <w:r>
+        <w:rPr>
+          <w:lang w:val="en-US"/>
+        </w:rPr>
+        <w:t>diceret</w:t>
+      </w:r>
+      <w:proofErr w:type="spellEnd"/>
+      <w:r>
+        <w:rPr>
+          <w:lang w:val="en-US"/>
+        </w:rPr>
+        <w:t xml:space="preserve">, </w:t>
+      </w:r>
+      <w:proofErr w:type="spellStart"/>
+      <w:r>
+        <w:rPr>
+          <w:lang w:val="en-US"/>
+        </w:rPr>
+        <w:t>eos</w:t>
+      </w:r>
+      <w:proofErr w:type="spellEnd"/>
+      <w:r>
+        <w:rPr>
+          <w:lang w:val="en-US"/>
+        </w:rPr>
+        <w:t xml:space="preserve"> posse </w:t>
+      </w:r>
+      <w:proofErr w:type="spellStart"/>
+      <w:r>
+        <w:rPr>
+          <w:lang w:val="en-US"/>
+        </w:rPr>
+        <w:t>iuvaret</w:t>
+      </w:r>
+      <w:proofErr w:type="spellEnd"/>
+      <w:r>
+        <w:rPr>
+          <w:lang w:val="en-US"/>
+        </w:rPr>
+        <w:t xml:space="preserve"> ad. </w:t>
       </w:r>
       <w:r>
         <w:rPr>
           <w:lang w:val="nb-NO"/>
         </w:rPr>
-        <w:t xml:space="preserve">At legere mandamus per, persius dolorem blandit ut vel, velit dissentiet te usu. </w:t>
-      </w:r>
-      <w:r>
-        <w:rPr>
-          <w:lang w:val="en-US"/>
-        </w:rPr>
-        <w:t>Qui abhorreant theophrastus ne. At ipsum efficiendi referrentur usu, eam an agam dignissim, ius ex errem appetere phaedrum.</w:t>
+        <w:t xml:space="preserve">At legere </w:t>
+      </w:r>
+      <w:proofErr w:type="spellStart"/>
+      <w:r>
+        <w:rPr>
+          <w:lang w:val="nb-NO"/>
+        </w:rPr>
+        <w:t>mandamus</w:t>
+      </w:r>
+      <w:proofErr w:type="spellEnd"/>
+      <w:r>
+        <w:rPr>
+          <w:lang w:val="nb-NO"/>
+        </w:rPr>
+        <w:t xml:space="preserve"> per, </w:t>
+      </w:r>
+      <w:proofErr w:type="spellStart"/>
+      <w:r>
+        <w:rPr>
+          <w:lang w:val="nb-NO"/>
+        </w:rPr>
+        <w:t>persius</w:t>
+      </w:r>
+      <w:proofErr w:type="spellEnd"/>
+      <w:r>
+        <w:rPr>
+          <w:lang w:val="nb-NO"/>
+        </w:rPr>
+        <w:t xml:space="preserve"> </w:t>
+      </w:r>
+      <w:proofErr w:type="spellStart"/>
+      <w:r>
+        <w:rPr>
+          <w:lang w:val="nb-NO"/>
+        </w:rPr>
+        <w:t>dolorem</w:t>
+      </w:r>
+      <w:proofErr w:type="spellEnd"/>
+      <w:r>
+        <w:rPr>
+          <w:lang w:val="nb-NO"/>
+        </w:rPr>
+        <w:t xml:space="preserve"> </w:t>
+      </w:r>
+      <w:proofErr w:type="spellStart"/>
+      <w:r>
+        <w:rPr>
+          <w:lang w:val="nb-NO"/>
+        </w:rPr>
+        <w:t>blandit</w:t>
+      </w:r>
+      <w:proofErr w:type="spellEnd"/>
+      <w:r>
+        <w:rPr>
+          <w:lang w:val="nb-NO"/>
+        </w:rPr>
+        <w:t xml:space="preserve"> ut vel, </w:t>
+      </w:r>
+      <w:proofErr w:type="spellStart"/>
+      <w:r>
+        <w:rPr>
+          <w:lang w:val="nb-NO"/>
+        </w:rPr>
+        <w:t>velit</w:t>
+      </w:r>
+      <w:proofErr w:type="spellEnd"/>
+      <w:r>
+        <w:rPr>
+          <w:lang w:val="nb-NO"/>
+        </w:rPr>
+        <w:t xml:space="preserve"> </w:t>
+      </w:r>
+      <w:proofErr w:type="spellStart"/>
+      <w:r>
+        <w:rPr>
+          <w:lang w:val="nb-NO"/>
+        </w:rPr>
+        <w:t>dissentiet</w:t>
+      </w:r>
+      <w:proofErr w:type="spellEnd"/>
+      <w:r>
+        <w:rPr>
+          <w:lang w:val="nb-NO"/>
+        </w:rPr>
+        <w:t xml:space="preserve"> te </w:t>
+      </w:r>
+      <w:proofErr w:type="spellStart"/>
+      <w:r>
+        <w:rPr>
+          <w:lang w:val="nb-NO"/>
+        </w:rPr>
+        <w:t>usu</w:t>
+      </w:r>
+      <w:proofErr w:type="spellEnd"/>
+      <w:r>
+        <w:rPr>
+          <w:lang w:val="nb-NO"/>
+        </w:rPr>
+        <w:t xml:space="preserve">. </w:t>
+      </w:r>
+      <w:r>
+        <w:rPr>
+          <w:lang w:val="en-US"/>
+        </w:rPr>
+        <w:t xml:space="preserve">Qui </w:t>
+      </w:r>
+      <w:proofErr w:type="spellStart"/>
+      <w:r>
+        <w:rPr>
+          <w:lang w:val="en-US"/>
+        </w:rPr>
+        <w:t>abhorreant</w:t>
+      </w:r>
+      <w:proofErr w:type="spellEnd"/>
+      <w:r>
+        <w:rPr>
+          <w:lang w:val="en-US"/>
+        </w:rPr>
+        <w:t xml:space="preserve"> </w:t>
+      </w:r>
+      <w:proofErr w:type="spellStart"/>
+      <w:r>
+        <w:rPr>
+          <w:lang w:val="en-US"/>
+        </w:rPr>
+        <w:t>theophrastus</w:t>
+      </w:r>
+      <w:proofErr w:type="spellEnd"/>
+      <w:r>
+        <w:rPr>
+          <w:lang w:val="en-US"/>
+        </w:rPr>
+        <w:t xml:space="preserve"> ne. At ipsum </w:t>
+      </w:r>
+      <w:proofErr w:type="spellStart"/>
+      <w:r>
+        <w:rPr>
+          <w:lang w:val="en-US"/>
+        </w:rPr>
+        <w:t>efficiendi</w:t>
+      </w:r>
+      <w:proofErr w:type="spellEnd"/>
+      <w:r>
+        <w:rPr>
+          <w:lang w:val="en-US"/>
+        </w:rPr>
+        <w:t xml:space="preserve"> </w:t>
+      </w:r>
+      <w:proofErr w:type="spellStart"/>
+      <w:r>
+        <w:rPr>
+          <w:lang w:val="en-US"/>
+        </w:rPr>
+        <w:t>referrentur</w:t>
+      </w:r>
+      <w:proofErr w:type="spellEnd"/>
+      <w:r>
+        <w:rPr>
+          <w:lang w:val="en-US"/>
+        </w:rPr>
+        <w:t xml:space="preserve"> </w:t>
+      </w:r>
+      <w:proofErr w:type="spellStart"/>
+      <w:r>
+        <w:rPr>
+          <w:lang w:val="en-US"/>
+        </w:rPr>
+        <w:t>usu</w:t>
+      </w:r>
+      <w:proofErr w:type="spellEnd"/>
+      <w:r>
+        <w:rPr>
+          <w:lang w:val="en-US"/>
+        </w:rPr>
+        <w:t xml:space="preserve">, </w:t>
+      </w:r>
+      <w:proofErr w:type="spellStart"/>
+      <w:r>
+        <w:rPr>
+          <w:lang w:val="en-US"/>
+        </w:rPr>
+        <w:t>eam</w:t>
+      </w:r>
+      <w:proofErr w:type="spellEnd"/>
+      <w:r>
+        <w:rPr>
+          <w:lang w:val="en-US"/>
+        </w:rPr>
+        <w:t xml:space="preserve"> an </w:t>
+      </w:r>
+      <w:proofErr w:type="spellStart"/>
+      <w:r>
+        <w:rPr>
+          <w:lang w:val="en-US"/>
+        </w:rPr>
+        <w:t>agam</w:t>
+      </w:r>
+      <w:proofErr w:type="spellEnd"/>
+      <w:r>
+        <w:rPr>
+          <w:lang w:val="en-US"/>
+        </w:rPr>
+        <w:t xml:space="preserve"> </w:t>
+      </w:r>
+      <w:proofErr w:type="spellStart"/>
+      <w:r>
+        <w:rPr>
+          <w:lang w:val="en-US"/>
+        </w:rPr>
+        <w:t>dignissim</w:t>
+      </w:r>
+      <w:proofErr w:type="spellEnd"/>
+      <w:r>
+        <w:rPr>
+          <w:lang w:val="en-US"/>
+        </w:rPr>
+        <w:t xml:space="preserve">, </w:t>
+      </w:r>
+      <w:proofErr w:type="spellStart"/>
+      <w:r>
+        <w:rPr>
+          <w:lang w:val="en-US"/>
+        </w:rPr>
+        <w:t>ius</w:t>
+      </w:r>
+      <w:proofErr w:type="spellEnd"/>
+      <w:r>
+        <w:rPr>
+          <w:lang w:val="en-US"/>
+        </w:rPr>
+        <w:t xml:space="preserve"> ex </w:t>
+      </w:r>
+      <w:proofErr w:type="spellStart"/>
+      <w:r>
+        <w:rPr>
+          <w:lang w:val="en-US"/>
+        </w:rPr>
+        <w:t>errem</w:t>
+      </w:r>
+      <w:proofErr w:type="spellEnd"/>
+      <w:r>
+        <w:rPr>
+          <w:lang w:val="en-US"/>
+        </w:rPr>
+        <w:t xml:space="preserve"> </w:t>
+      </w:r>
+      <w:proofErr w:type="spellStart"/>
+      <w:r>
+        <w:rPr>
+          <w:lang w:val="en-US"/>
+        </w:rPr>
+        <w:t>appetere</w:t>
+      </w:r>
+      <w:proofErr w:type="spellEnd"/>
+      <w:r>
+        <w:rPr>
+          <w:lang w:val="en-US"/>
+        </w:rPr>
+        <w:t xml:space="preserve"> </w:t>
+      </w:r>
+      <w:proofErr w:type="spellStart"/>
+      <w:r>
+        <w:rPr>
+          <w:lang w:val="en-US"/>
+        </w:rPr>
+        <w:t>phaedrum</w:t>
+      </w:r>
+      <w:proofErr w:type="spellEnd"/>
+      <w:r>
+        <w:rPr>
+          <w:lang w:val="en-US"/>
+        </w:rPr>
+        <w:t>.</w:t>
       </w:r>
     </w:p>
     <w:p>
@@ -1749,7 +2346,77 @@
         <w:rPr>
           <w:lang w:val="en-US"/>
         </w:rPr>
-        <w:t xml:space="preserve">. Modo tamquam corpora est ex, sed clita fuisset verterem ea. </w:t>
+        <w:t xml:space="preserve">. Modo </w:t>
+      </w:r>
+      <w:proofErr w:type="spellStart"/>
+      <w:r>
+        <w:rPr>
+          <w:lang w:val="en-US"/>
+        </w:rPr>
+        <w:t>tamquam</w:t>
+      </w:r>
+      <w:proofErr w:type="spellEnd"/>
+      <w:r>
+        <w:rPr>
+          <w:lang w:val="en-US"/>
+        </w:rPr>
+        <w:t xml:space="preserve"> corpora </w:t>
+      </w:r>
+      <w:proofErr w:type="spellStart"/>
+      <w:r>
+        <w:rPr>
+          <w:lang w:val="en-US"/>
+        </w:rPr>
+        <w:t>est</w:t>
+      </w:r>
+      <w:proofErr w:type="spellEnd"/>
+      <w:r>
+        <w:rPr>
+          <w:lang w:val="en-US"/>
+        </w:rPr>
+        <w:t xml:space="preserve"> ex, sed </w:t>
+      </w:r>
+      <w:proofErr w:type="spellStart"/>
+      <w:r>
+        <w:rPr>
+          <w:lang w:val="en-US"/>
+        </w:rPr>
+        <w:t>clita</w:t>
+      </w:r>
+      <w:proofErr w:type="spellEnd"/>
+      <w:r>
+        <w:rPr>
+          <w:lang w:val="en-US"/>
+        </w:rPr>
+        <w:t xml:space="preserve"> </w:t>
+      </w:r>
+      <w:proofErr w:type="spellStart"/>
+      <w:r>
+        <w:rPr>
+          <w:lang w:val="en-US"/>
+        </w:rPr>
+        <w:t>fuisset</w:t>
+      </w:r>
+      <w:proofErr w:type="spellEnd"/>
+      <w:r>
+        <w:rPr>
+          <w:lang w:val="en-US"/>
+        </w:rPr>
+        <w:t xml:space="preserve"> </w:t>
+      </w:r>
+      <w:proofErr w:type="spellStart"/>
+      <w:r>
+        <w:rPr>
+          <w:lang w:val="en-US"/>
+        </w:rPr>
+        <w:t>verterem</w:t>
+      </w:r>
+      <w:proofErr w:type="spellEnd"/>
+      <w:r>
+        <w:rPr>
+          <w:lang w:val="en-US"/>
+        </w:rPr>
+        <w:t xml:space="preserve"> ea. </w:t>
       </w:r>
       <w:proofErr w:type="spellStart"/>
       <w:r>
@@ -1987,6 +2654,384 @@
         <w:sz w:val="16"/>
         <w:szCs w:val="16"/>
       </w:rPr>
+      <w:fldChar w:fldCharType="begin"/>
+    </w:r>
+    <w:r>
+      <w:rPr>
+        <w:noProof/>
+        <w:color w:val="2A5B7F"/>
+        <w:sz w:val="16"/>
+        <w:szCs w:val="16"/>
+      </w:rPr>
+      <w:instrText xml:space="preserve"> INCLUDEPICTURE  \d "/Users/jacke/Documents/r-paket/bolagsanalyser/inst/rstudio/templates/project/bolagsanalyser_resources/Bolagsanalyser_logga.png" \* MERGEFORMATINET </w:instrText>
+    </w:r>
+    <w:r>
+      <w:rPr>
+        <w:noProof/>
+        <w:color w:val="2A5B7F"/>
+        <w:sz w:val="16"/>
+        <w:szCs w:val="16"/>
+      </w:rPr>
+      <w:fldChar w:fldCharType="separate"/>
+    </w:r>
+    <w:r>
+      <w:rPr>
+        <w:noProof/>
+        <w:color w:val="2A5B7F"/>
+        <w:sz w:val="16"/>
+        <w:szCs w:val="16"/>
+      </w:rPr>
+      <w:fldChar w:fldCharType="begin"/>
+    </w:r>
+    <w:r>
+      <w:rPr>
+        <w:noProof/>
+        <w:color w:val="2A5B7F"/>
+        <w:sz w:val="16"/>
+        <w:szCs w:val="16"/>
+      </w:rPr>
+      <w:instrText xml:space="preserve"> INCLUDEPICTURE  \d "/Users/jacke/Documents/r-paket/bolagsanalyser/inst/rstudio/templates/project/bolagsanalyser_resources/Bolagsanalyser_logga.png" \* MERGEFORMATINET </w:instrText>
+    </w:r>
+    <w:r>
+      <w:rPr>
+        <w:noProof/>
+        <w:color w:val="2A5B7F"/>
+        <w:sz w:val="16"/>
+        <w:szCs w:val="16"/>
+      </w:rPr>
+      <w:fldChar w:fldCharType="separate"/>
+    </w:r>
+    <w:r>
+      <w:rPr>
+        <w:noProof/>
+        <w:color w:val="2A5B7F"/>
+        <w:sz w:val="16"/>
+        <w:szCs w:val="16"/>
+      </w:rPr>
+      <w:fldChar w:fldCharType="begin"/>
+    </w:r>
+    <w:r>
+      <w:rPr>
+        <w:noProof/>
+        <w:color w:val="2A5B7F"/>
+        <w:sz w:val="16"/>
+        <w:szCs w:val="16"/>
+      </w:rPr>
+      <w:instrText xml:space="preserve"> INCLUDEPICTURE  \d "/Users/jacke/Documents/r-paket/bolagsanalyser/inst/rstudio/templates/project/bolagsanalyser_resources/Bolagsanalyser_logga.png" \* MERGEFORMATINET </w:instrText>
+    </w:r>
+    <w:r>
+      <w:rPr>
+        <w:noProof/>
+        <w:color w:val="2A5B7F"/>
+        <w:sz w:val="16"/>
+        <w:szCs w:val="16"/>
+      </w:rPr>
+      <w:fldChar w:fldCharType="separate"/>
+    </w:r>
+    <w:r>
+      <w:rPr>
+        <w:noProof/>
+        <w:color w:val="2A5B7F"/>
+        <w:sz w:val="16"/>
+        <w:szCs w:val="16"/>
+      </w:rPr>
+      <w:fldChar w:fldCharType="begin"/>
+    </w:r>
+    <w:r>
+      <w:rPr>
+        <w:noProof/>
+        <w:color w:val="2A5B7F"/>
+        <w:sz w:val="16"/>
+        <w:szCs w:val="16"/>
+      </w:rPr>
+      <w:instrText xml:space="preserve"> INCLUDEPICTURE  \d "/Users/jacke/Documents/r-paket/bolagsanalyser/inst/rstudio/templates/project/bolagsanalyser_resources/Bolagsanalyser_logga.png" \* MERGEFORMATINET </w:instrText>
+    </w:r>
+    <w:r>
+      <w:rPr>
+        <w:noProof/>
+        <w:color w:val="2A5B7F"/>
+        <w:sz w:val="16"/>
+        <w:szCs w:val="16"/>
+      </w:rPr>
+      <w:fldChar w:fldCharType="separate"/>
+    </w:r>
+    <w:r>
+      <w:rPr>
+        <w:noProof/>
+        <w:color w:val="2A5B7F"/>
+        <w:sz w:val="16"/>
+        <w:szCs w:val="16"/>
+      </w:rPr>
+      <w:fldChar w:fldCharType="begin"/>
+    </w:r>
+    <w:r>
+      <w:rPr>
+        <w:noProof/>
+        <w:color w:val="2A5B7F"/>
+        <w:sz w:val="16"/>
+        <w:szCs w:val="16"/>
+      </w:rPr>
+      <w:instrText xml:space="preserve"> INCLUDEPICTURE  \d "/Users/jacke/Documents/r-paket/bolagsanalyser/inst/rstudio/templates/project/bolagsanalyser_resources/Bolagsanalyser_logga.png" \* MERGEFORMATINET </w:instrText>
+    </w:r>
+    <w:r>
+      <w:rPr>
+        <w:noProof/>
+        <w:color w:val="2A5B7F"/>
+        <w:sz w:val="16"/>
+        <w:szCs w:val="16"/>
+      </w:rPr>
+      <w:fldChar w:fldCharType="separate"/>
+    </w:r>
+    <w:r>
+      <w:rPr>
+        <w:noProof/>
+        <w:color w:val="2A5B7F"/>
+        <w:sz w:val="16"/>
+        <w:szCs w:val="16"/>
+      </w:rPr>
+      <w:fldChar w:fldCharType="begin"/>
+    </w:r>
+    <w:r>
+      <w:rPr>
+        <w:noProof/>
+        <w:color w:val="2A5B7F"/>
+        <w:sz w:val="16"/>
+        <w:szCs w:val="16"/>
+      </w:rPr>
+      <w:instrText xml:space="preserve"> INCLUDEPICTURE  \d "/Users/jacke/Documents/r-paket/bolagsanalyser/inst/rstudio/templates/project/bolagsanalyser_resources/Bolagsanalyser_logga.png" \* MERGEFORMATINET </w:instrText>
+    </w:r>
+    <w:r>
+      <w:rPr>
+        <w:noProof/>
+        <w:color w:val="2A5B7F"/>
+        <w:sz w:val="16"/>
+        <w:szCs w:val="16"/>
+      </w:rPr>
+      <w:fldChar w:fldCharType="separate"/>
+    </w:r>
+    <w:r>
+      <w:rPr>
+        <w:noProof/>
+        <w:color w:val="2A5B7F"/>
+        <w:sz w:val="16"/>
+        <w:szCs w:val="16"/>
+      </w:rPr>
+      <w:fldChar w:fldCharType="begin"/>
+    </w:r>
+    <w:r>
+      <w:rPr>
+        <w:noProof/>
+        <w:color w:val="2A5B7F"/>
+        <w:sz w:val="16"/>
+        <w:szCs w:val="16"/>
+      </w:rPr>
+      <w:instrText xml:space="preserve"> INCLUDEPICTURE  \d "/Users/jacke/Documents/r-paket/bolagsanalyser/inst/rstudio/templates/project/bolagsanalyser_resources/Bolagsanalyser_logga.png" \* MERGEFORMATINET </w:instrText>
+    </w:r>
+    <w:r>
+      <w:rPr>
+        <w:noProof/>
+        <w:color w:val="2A5B7F"/>
+        <w:sz w:val="16"/>
+        <w:szCs w:val="16"/>
+      </w:rPr>
+      <w:fldChar w:fldCharType="separate"/>
+    </w:r>
+    <w:r>
+      <w:rPr>
+        <w:noProof/>
+        <w:color w:val="2A5B7F"/>
+        <w:sz w:val="16"/>
+        <w:szCs w:val="16"/>
+      </w:rPr>
+      <w:fldChar w:fldCharType="begin"/>
+    </w:r>
+    <w:r>
+      <w:rPr>
+        <w:noProof/>
+        <w:color w:val="2A5B7F"/>
+        <w:sz w:val="16"/>
+        <w:szCs w:val="16"/>
+      </w:rPr>
+      <w:instrText xml:space="preserve"> INCLUDEPICTURE  \d "/Users/jacke/Documents/r-paket/bolagsanalyser/inst/rstudio/templates/project/bolagsanalyser_resources/Bolagsanalyser_logga.png" \* MERGEFORMATINET </w:instrText>
+    </w:r>
+    <w:r>
+      <w:rPr>
+        <w:noProof/>
+        <w:color w:val="2A5B7F"/>
+        <w:sz w:val="16"/>
+        <w:szCs w:val="16"/>
+      </w:rPr>
+      <w:fldChar w:fldCharType="separate"/>
+    </w:r>
+    <w:r>
+      <w:rPr>
+        <w:noProof/>
+        <w:color w:val="2A5B7F"/>
+        <w:sz w:val="16"/>
+        <w:szCs w:val="16"/>
+      </w:rPr>
+      <w:fldChar w:fldCharType="begin"/>
+    </w:r>
+    <w:r>
+      <w:rPr>
+        <w:noProof/>
+        <w:color w:val="2A5B7F"/>
+        <w:sz w:val="16"/>
+        <w:szCs w:val="16"/>
+      </w:rPr>
+      <w:instrText xml:space="preserve"> INCLUDEPICTURE  \d "/Users/jacke/Documents/r-paket/bolagsanalyser/inst/rstudio/templates/project/bolagsanalyser_resources/Bolagsanalyser_logga.png" \* MERGEFORMATINET </w:instrText>
+    </w:r>
+    <w:r>
+      <w:rPr>
+        <w:noProof/>
+        <w:color w:val="2A5B7F"/>
+        <w:sz w:val="16"/>
+        <w:szCs w:val="16"/>
+      </w:rPr>
+      <w:fldChar w:fldCharType="separate"/>
+    </w:r>
+    <w:r>
+      <w:rPr>
+        <w:noProof/>
+        <w:color w:val="2A5B7F"/>
+        <w:sz w:val="16"/>
+        <w:szCs w:val="16"/>
+      </w:rPr>
+      <w:fldChar w:fldCharType="begin"/>
+    </w:r>
+    <w:r>
+      <w:rPr>
+        <w:noProof/>
+        <w:color w:val="2A5B7F"/>
+        <w:sz w:val="16"/>
+        <w:szCs w:val="16"/>
+      </w:rPr>
+      <w:instrText xml:space="preserve"> INCLUDEPICTURE  \d "/Users/jacke/Documents/r-paket/bolagsanalyser/inst/rstudio/templates/project/bolagsanalyser_resources/Bolagsanalyser_logga.png" \* MERGEFORMATINET </w:instrText>
+    </w:r>
+    <w:r>
+      <w:rPr>
+        <w:noProof/>
+        <w:color w:val="2A5B7F"/>
+        <w:sz w:val="16"/>
+        <w:szCs w:val="16"/>
+      </w:rPr>
+      <w:fldChar w:fldCharType="separate"/>
+    </w:r>
+    <w:r>
+      <w:rPr>
+        <w:noProof/>
+        <w:color w:val="2A5B7F"/>
+        <w:sz w:val="16"/>
+        <w:szCs w:val="16"/>
+      </w:rPr>
+      <w:fldChar w:fldCharType="begin"/>
+    </w:r>
+    <w:r>
+      <w:rPr>
+        <w:noProof/>
+        <w:color w:val="2A5B7F"/>
+        <w:sz w:val="16"/>
+        <w:szCs w:val="16"/>
+      </w:rPr>
+      <w:instrText xml:space="preserve"> INCLUDEPICTURE  \d "/Users/jacke/Documents/r-paket/bolagsanalyser/inst/rstudio/templates/project/bolagsanalyser_resources/Bolagsanalyser_logga.png" \* MERGEFORMATINET </w:instrText>
+    </w:r>
+    <w:r>
+      <w:rPr>
+        <w:noProof/>
+        <w:color w:val="2A5B7F"/>
+        <w:sz w:val="16"/>
+        <w:szCs w:val="16"/>
+      </w:rPr>
+      <w:fldChar w:fldCharType="separate"/>
+    </w:r>
+    <w:r>
+      <w:rPr>
+        <w:noProof/>
+        <w:color w:val="2A5B7F"/>
+        <w:sz w:val="16"/>
+        <w:szCs w:val="16"/>
+      </w:rPr>
+      <w:fldChar w:fldCharType="begin"/>
+    </w:r>
+    <w:r>
+      <w:rPr>
+        <w:noProof/>
+        <w:color w:val="2A5B7F"/>
+        <w:sz w:val="16"/>
+        <w:szCs w:val="16"/>
+      </w:rPr>
+      <w:instrText xml:space="preserve"> INCLUDEPICTURE  \d "/Users/jacke/Documents/r-paket/bolagsanalyser/inst/rstudio/templates/project/bolagsanalyser_resources/Bolagsanalyser_logga.png" \* MERGEFORMATINET </w:instrText>
+    </w:r>
+    <w:r>
+      <w:rPr>
+        <w:noProof/>
+        <w:color w:val="2A5B7F"/>
+        <w:sz w:val="16"/>
+        <w:szCs w:val="16"/>
+      </w:rPr>
+      <w:fldChar w:fldCharType="separate"/>
+    </w:r>
+    <w:r>
+      <w:rPr>
+        <w:noProof/>
+        <w:color w:val="2A5B7F"/>
+        <w:sz w:val="16"/>
+        <w:szCs w:val="16"/>
+      </w:rPr>
+      <w:fldChar w:fldCharType="begin"/>
+    </w:r>
+    <w:r>
+      <w:rPr>
+        <w:noProof/>
+        <w:color w:val="2A5B7F"/>
+        <w:sz w:val="16"/>
+        <w:szCs w:val="16"/>
+      </w:rPr>
+      <w:instrText xml:space="preserve"> </w:instrText>
+    </w:r>
+    <w:r>
+      <w:rPr>
+        <w:noProof/>
+        <w:color w:val="2A5B7F"/>
+        <w:sz w:val="16"/>
+        <w:szCs w:val="16"/>
+      </w:rPr>
+      <w:instrText>INCLUDE</w:instrText>
+    </w:r>
+    <w:r>
+      <w:rPr>
+        <w:noProof/>
+        <w:color w:val="2A5B7F"/>
+        <w:sz w:val="16"/>
+        <w:szCs w:val="16"/>
+      </w:rPr>
+      <w:instrText>PICTURE  \d "/Users/jacke/Documents/r-paket/bolagsanalyser/inst/rstudio/templates/project/bolagsanalyser_resources/Bolagsanalyser_logga.png" \* MERGEFORMATINET</w:instrText>
+    </w:r>
+    <w:r>
+      <w:rPr>
+        <w:noProof/>
+        <w:color w:val="2A5B7F"/>
+        <w:sz w:val="16"/>
+        <w:szCs w:val="16"/>
+      </w:rPr>
+      <w:instrText xml:space="preserve"> </w:instrText>
+    </w:r>
+    <w:r>
+      <w:rPr>
+        <w:noProof/>
+        <w:color w:val="2A5B7F"/>
+        <w:sz w:val="16"/>
+        <w:szCs w:val="16"/>
+      </w:rPr>
+      <w:fldChar w:fldCharType="separate"/>
+    </w:r>
+    <w:r>
+      <w:rPr>
+        <w:noProof/>
+        <w:color w:val="2A5B7F"/>
+        <w:sz w:val="16"/>
+        <w:szCs w:val="16"/>
+      </w:rPr>
       <w:pict w14:anchorId="0D158F52">
         <v:shapetype id="_x0000_t75" coordsize="21600,21600" o:spt="75" o:preferrelative="t" path="m@4@5l@4@11@9@11@9@5xe" filled="f" stroked="f">
           <v:stroke joinstyle="miter"/>
@@ -2007,10 +3052,127 @@
           <v:path o:extrusionok="f" gradientshapeok="t" o:connecttype="rect"/>
           <o:lock v:ext="edit" aspectratio="t"/>
         </v:shapetype>
-        <v:shape id="_x0000_i1026" type="#_x0000_t75" alt="" style="width:88.9pt;height:103.1pt;mso-width-percent:0;mso-height-percent:0;mso-width-percent:0;mso-height-percent:0">
+        <v:shape id="_x0000_i1026" type="#_x0000_t75" alt="" style="width:89.2pt;height:103.15pt;mso-width-percent:0;mso-height-percent:0;mso-width-percent:0;mso-height-percent:0">
           <v:imagedata r:id="rId1"/>
         </v:shape>
       </w:pict>
+    </w:r>
+    <w:r>
+      <w:rPr>
+        <w:noProof/>
+        <w:color w:val="2A5B7F"/>
+        <w:sz w:val="16"/>
+        <w:szCs w:val="16"/>
+      </w:rPr>
+      <w:fldChar w:fldCharType="end"/>
+    </w:r>
+    <w:r>
+      <w:rPr>
+        <w:noProof/>
+        <w:color w:val="2A5B7F"/>
+        <w:sz w:val="16"/>
+        <w:szCs w:val="16"/>
+      </w:rPr>
+      <w:fldChar w:fldCharType="end"/>
+    </w:r>
+    <w:r>
+      <w:rPr>
+        <w:noProof/>
+        <w:color w:val="2A5B7F"/>
+        <w:sz w:val="16"/>
+        <w:szCs w:val="16"/>
+      </w:rPr>
+      <w:fldChar w:fldCharType="end"/>
+    </w:r>
+    <w:r>
+      <w:rPr>
+        <w:noProof/>
+        <w:color w:val="2A5B7F"/>
+        <w:sz w:val="16"/>
+        <w:szCs w:val="16"/>
+      </w:rPr>
+      <w:fldChar w:fldCharType="end"/>
+    </w:r>
+    <w:r>
+      <w:rPr>
+        <w:noProof/>
+        <w:color w:val="2A5B7F"/>
+        <w:sz w:val="16"/>
+        <w:szCs w:val="16"/>
+      </w:rPr>
+      <w:fldChar w:fldCharType="end"/>
+    </w:r>
+    <w:r>
+      <w:rPr>
+        <w:noProof/>
+        <w:color w:val="2A5B7F"/>
+        <w:sz w:val="16"/>
+        <w:szCs w:val="16"/>
+      </w:rPr>
+      <w:fldChar w:fldCharType="end"/>
+    </w:r>
+    <w:r>
+      <w:rPr>
+        <w:noProof/>
+        <w:color w:val="2A5B7F"/>
+        <w:sz w:val="16"/>
+        <w:szCs w:val="16"/>
+      </w:rPr>
+      <w:fldChar w:fldCharType="end"/>
+    </w:r>
+    <w:r>
+      <w:rPr>
+        <w:noProof/>
+        <w:color w:val="2A5B7F"/>
+        <w:sz w:val="16"/>
+        <w:szCs w:val="16"/>
+      </w:rPr>
+      <w:fldChar w:fldCharType="end"/>
+    </w:r>
+    <w:r>
+      <w:rPr>
+        <w:noProof/>
+        <w:color w:val="2A5B7F"/>
+        <w:sz w:val="16"/>
+        <w:szCs w:val="16"/>
+      </w:rPr>
+      <w:fldChar w:fldCharType="end"/>
+    </w:r>
+    <w:r>
+      <w:rPr>
+        <w:noProof/>
+        <w:color w:val="2A5B7F"/>
+        <w:sz w:val="16"/>
+        <w:szCs w:val="16"/>
+      </w:rPr>
+      <w:fldChar w:fldCharType="end"/>
+    </w:r>
+    <w:r>
+      <w:rPr>
+        <w:noProof/>
+        <w:color w:val="2A5B7F"/>
+        <w:sz w:val="16"/>
+        <w:szCs w:val="16"/>
+      </w:rPr>
+      <w:fldChar w:fldCharType="end"/>
+    </w:r>
+    <w:r>
+      <w:rPr>
+        <w:noProof/>
+        <w:color w:val="2A5B7F"/>
+        <w:sz w:val="16"/>
+        <w:szCs w:val="16"/>
+      </w:rPr>
+      <w:fldChar w:fldCharType="end"/>
+    </w:r>
+    <w:r>
+      <w:rPr>
+        <w:noProof/>
+        <w:color w:val="2A5B7F"/>
+        <w:sz w:val="16"/>
+        <w:szCs w:val="16"/>
+      </w:rPr>
+      <w:fldChar w:fldCharType="end"/>
     </w:r>
   </w:p>
 </w:hdr>
@@ -2021,6 +3183,11 @@
   <w:p>
     <w:pPr>
       <w:pStyle w:val="bom"/>
+      <w:tabs>
+        <w:tab w:val="left" w:pos="2816"/>
+        <w:tab w:val="right" w:pos="9071"/>
+      </w:tabs>
+      <w:jc w:val="left"/>
       <w:rPr>
         <w:rStyle w:val="HeaderChar"/>
         <w:rFonts w:ascii="Rockwell" w:hAnsi="Rockwell"/>
@@ -2030,13 +3197,9 @@
     </w:pPr>
     <w:r>
       <w:rPr>
-        <w:rStyle w:val="HeaderChar"/>
-        <w:rFonts w:ascii="Rockwell" w:hAnsi="Rockwell"/>
-        <w:noProof/>
-        <w:sz w:val="24"/>
-        <w:szCs w:val="24"/>
-      </w:rPr>
-      <w:pict w14:anchorId="2B2635F5">
+        <w:noProof/>
+      </w:rPr>
+      <w:pict w14:anchorId="2E4AB8BA">
         <v:shapetype id="_x0000_t75" coordsize="21600,21600" o:spt="75" o:preferrelative="t" path="m@4@5l@4@11@9@11@9@5xe" filled="f" stroked="f">
           <v:stroke joinstyle="miter"/>
           <v:formulas>
@@ -2056,10 +3219,594 @@
           <v:path o:extrusionok="f" gradientshapeok="t" o:connecttype="rect"/>
           <o:lock v:ext="edit" aspectratio="t"/>
         </v:shapetype>
-        <v:shape id="_x0000_i1025" type="#_x0000_t75" alt="" style="width:66.65pt;height:77.35pt;mso-width-percent:0;mso-height-percent:0;mso-width-percent:0;mso-height-percent:0">
+        <v:shape id="_x0000_s2049" type="#_x0000_t75" alt="" style="position:absolute;margin-left:0;margin-top:25.2pt;width:138.65pt;height:40.8pt;z-index:251659264;mso-wrap-edited:f;mso-width-percent:0;mso-height-percent:0;mso-width-percent:0;mso-height-percent:0">
           <v:imagedata r:id="rId1"/>
         </v:shape>
       </w:pict>
+    </w:r>
+    <w:r>
+      <w:rPr>
+        <w:rStyle w:val="HeaderChar"/>
+        <w:rFonts w:ascii="Rockwell" w:hAnsi="Rockwell"/>
+        <w:noProof/>
+        <w:sz w:val="24"/>
+        <w:szCs w:val="24"/>
+      </w:rPr>
+      <w:tab/>
+    </w:r>
+    <w:r>
+      <w:rPr>
+        <w:rStyle w:val="HeaderChar"/>
+        <w:rFonts w:ascii="Rockwell" w:hAnsi="Rockwell"/>
+        <w:noProof/>
+        <w:sz w:val="24"/>
+        <w:szCs w:val="24"/>
+      </w:rPr>
+      <w:tab/>
+    </w:r>
+    <w:r>
+      <w:rPr>
+        <w:rStyle w:val="HeaderChar"/>
+        <w:rFonts w:ascii="Rockwell" w:hAnsi="Rockwell"/>
+        <w:noProof/>
+        <w:sz w:val="24"/>
+        <w:szCs w:val="24"/>
+      </w:rPr>
+      <w:fldChar w:fldCharType="begin"/>
+    </w:r>
+    <w:r>
+      <w:rPr>
+        <w:rStyle w:val="HeaderChar"/>
+        <w:rFonts w:ascii="Rockwell" w:hAnsi="Rockwell"/>
+        <w:noProof/>
+        <w:sz w:val="24"/>
+        <w:szCs w:val="24"/>
+      </w:rPr>
+      <w:instrText xml:space="preserve"> INCLUDEPICTURE  \d "/Users/jacke/Documents/r-paket/bolagsanalyser/inst/rstudio/templates/project/bolagsanalyser_resources/Bolagsanalyser_logga.png" \* MERGEFORMATINET </w:instrText>
+    </w:r>
+    <w:r>
+      <w:rPr>
+        <w:rStyle w:val="HeaderChar"/>
+        <w:rFonts w:ascii="Rockwell" w:hAnsi="Rockwell"/>
+        <w:noProof/>
+        <w:sz w:val="24"/>
+        <w:szCs w:val="24"/>
+      </w:rPr>
+      <w:fldChar w:fldCharType="separate"/>
+    </w:r>
+    <w:r>
+      <w:rPr>
+        <w:rStyle w:val="HeaderChar"/>
+        <w:rFonts w:ascii="Rockwell" w:hAnsi="Rockwell"/>
+        <w:noProof/>
+        <w:sz w:val="24"/>
+        <w:szCs w:val="24"/>
+      </w:rPr>
+      <w:fldChar w:fldCharType="begin"/>
+    </w:r>
+    <w:r>
+      <w:rPr>
+        <w:rStyle w:val="HeaderChar"/>
+        <w:rFonts w:ascii="Rockwell" w:hAnsi="Rockwell"/>
+        <w:noProof/>
+        <w:sz w:val="24"/>
+        <w:szCs w:val="24"/>
+      </w:rPr>
+      <w:instrText xml:space="preserve"> INCLUDEPICTURE  \d "/Users/jacke/Documents/r-paket/bolagsanalyser/inst/rstudio/templates/project/bolagsanalyser_resources/Bolagsanalyser_logga.png" \* MERGEFORMATINET </w:instrText>
+    </w:r>
+    <w:r>
+      <w:rPr>
+        <w:rStyle w:val="HeaderChar"/>
+        <w:rFonts w:ascii="Rockwell" w:hAnsi="Rockwell"/>
+        <w:noProof/>
+        <w:sz w:val="24"/>
+        <w:szCs w:val="24"/>
+      </w:rPr>
+      <w:fldChar w:fldCharType="separate"/>
+    </w:r>
+    <w:r>
+      <w:rPr>
+        <w:rStyle w:val="HeaderChar"/>
+        <w:rFonts w:ascii="Rockwell" w:hAnsi="Rockwell"/>
+        <w:noProof/>
+        <w:sz w:val="24"/>
+        <w:szCs w:val="24"/>
+      </w:rPr>
+      <w:fldChar w:fldCharType="begin"/>
+    </w:r>
+    <w:r>
+      <w:rPr>
+        <w:rStyle w:val="HeaderChar"/>
+        <w:rFonts w:ascii="Rockwell" w:hAnsi="Rockwell"/>
+        <w:noProof/>
+        <w:sz w:val="24"/>
+        <w:szCs w:val="24"/>
+      </w:rPr>
+      <w:instrText xml:space="preserve"> INCLUDEPICTURE  \d "/Users/jacke/Documents/r-paket/bolagsanalyser/inst/rstudio/templates/project/bolagsanalyser_resources/Bolagsanalyser_logga.png" \* MERGEFORMATINET </w:instrText>
+    </w:r>
+    <w:r>
+      <w:rPr>
+        <w:rStyle w:val="HeaderChar"/>
+        <w:rFonts w:ascii="Rockwell" w:hAnsi="Rockwell"/>
+        <w:noProof/>
+        <w:sz w:val="24"/>
+        <w:szCs w:val="24"/>
+      </w:rPr>
+      <w:fldChar w:fldCharType="separate"/>
+    </w:r>
+    <w:r>
+      <w:rPr>
+        <w:rStyle w:val="HeaderChar"/>
+        <w:rFonts w:ascii="Rockwell" w:hAnsi="Rockwell"/>
+        <w:noProof/>
+        <w:sz w:val="24"/>
+        <w:szCs w:val="24"/>
+      </w:rPr>
+      <w:fldChar w:fldCharType="begin"/>
+    </w:r>
+    <w:r>
+      <w:rPr>
+        <w:rStyle w:val="HeaderChar"/>
+        <w:rFonts w:ascii="Rockwell" w:hAnsi="Rockwell"/>
+        <w:noProof/>
+        <w:sz w:val="24"/>
+        <w:szCs w:val="24"/>
+      </w:rPr>
+      <w:instrText xml:space="preserve"> INCLUDEPICTURE  \d "/Users/jacke/Documents/r-paket/bolagsanalyser/inst/rstudio/templates/project/bolagsanalyser_resources/Bolagsanalyser_logga.png" \* MERGEFORMATINET </w:instrText>
+    </w:r>
+    <w:r>
+      <w:rPr>
+        <w:rStyle w:val="HeaderChar"/>
+        <w:rFonts w:ascii="Rockwell" w:hAnsi="Rockwell"/>
+        <w:noProof/>
+        <w:sz w:val="24"/>
+        <w:szCs w:val="24"/>
+      </w:rPr>
+      <w:fldChar w:fldCharType="separate"/>
+    </w:r>
+    <w:r>
+      <w:rPr>
+        <w:rStyle w:val="HeaderChar"/>
+        <w:rFonts w:ascii="Rockwell" w:hAnsi="Rockwell"/>
+        <w:noProof/>
+        <w:sz w:val="24"/>
+        <w:szCs w:val="24"/>
+      </w:rPr>
+      <w:fldChar w:fldCharType="begin"/>
+    </w:r>
+    <w:r>
+      <w:rPr>
+        <w:rStyle w:val="HeaderChar"/>
+        <w:rFonts w:ascii="Rockwell" w:hAnsi="Rockwell"/>
+        <w:noProof/>
+        <w:sz w:val="24"/>
+        <w:szCs w:val="24"/>
+      </w:rPr>
+      <w:instrText xml:space="preserve"> INCLUDEPICTURE  \d "/Users/jacke/Documents/r-paket/bolagsanalyser/inst/rstudio/templates/project/bolagsanalyser_resources/Bolagsanalyser_logga.png" \* MERGEFORMATINET </w:instrText>
+    </w:r>
+    <w:r>
+      <w:rPr>
+        <w:rStyle w:val="HeaderChar"/>
+        <w:rFonts w:ascii="Rockwell" w:hAnsi="Rockwell"/>
+        <w:noProof/>
+        <w:sz w:val="24"/>
+        <w:szCs w:val="24"/>
+      </w:rPr>
+      <w:fldChar w:fldCharType="separate"/>
+    </w:r>
+    <w:r>
+      <w:rPr>
+        <w:rStyle w:val="HeaderChar"/>
+        <w:rFonts w:ascii="Rockwell" w:hAnsi="Rockwell"/>
+        <w:noProof/>
+        <w:sz w:val="24"/>
+        <w:szCs w:val="24"/>
+      </w:rPr>
+      <w:fldChar w:fldCharType="begin"/>
+    </w:r>
+    <w:r>
+      <w:rPr>
+        <w:rStyle w:val="HeaderChar"/>
+        <w:rFonts w:ascii="Rockwell" w:hAnsi="Rockwell"/>
+        <w:noProof/>
+        <w:sz w:val="24"/>
+        <w:szCs w:val="24"/>
+      </w:rPr>
+      <w:instrText xml:space="preserve"> INCLUDEPICTURE  \d "/Users/jacke/Documents/r-paket/bolagsanalyser/inst/rstudio/templates/project/bolagsanalyser_resources/Bolagsanalyser_logga.png" \* MERGEFORMATINET </w:instrText>
+    </w:r>
+    <w:r>
+      <w:rPr>
+        <w:rStyle w:val="HeaderChar"/>
+        <w:rFonts w:ascii="Rockwell" w:hAnsi="Rockwell"/>
+        <w:noProof/>
+        <w:sz w:val="24"/>
+        <w:szCs w:val="24"/>
+      </w:rPr>
+      <w:fldChar w:fldCharType="separate"/>
+    </w:r>
+    <w:r>
+      <w:rPr>
+        <w:rStyle w:val="HeaderChar"/>
+        <w:rFonts w:ascii="Rockwell" w:hAnsi="Rockwell"/>
+        <w:noProof/>
+        <w:sz w:val="24"/>
+        <w:szCs w:val="24"/>
+      </w:rPr>
+      <w:fldChar w:fldCharType="begin"/>
+    </w:r>
+    <w:r>
+      <w:rPr>
+        <w:rStyle w:val="HeaderChar"/>
+        <w:rFonts w:ascii="Rockwell" w:hAnsi="Rockwell"/>
+        <w:noProof/>
+        <w:sz w:val="24"/>
+        <w:szCs w:val="24"/>
+      </w:rPr>
+      <w:instrText xml:space="preserve"> INCLUDEPICTURE  \d "/Users/jacke/Documents/r-paket/bolagsanalyser/inst/rstudio/templates/project/bolagsanalyser_resources/Bolagsanalyser_logga.png" \* MERGEFORMATINET </w:instrText>
+    </w:r>
+    <w:r>
+      <w:rPr>
+        <w:rStyle w:val="HeaderChar"/>
+        <w:rFonts w:ascii="Rockwell" w:hAnsi="Rockwell"/>
+        <w:noProof/>
+        <w:sz w:val="24"/>
+        <w:szCs w:val="24"/>
+      </w:rPr>
+      <w:fldChar w:fldCharType="separate"/>
+    </w:r>
+    <w:r>
+      <w:rPr>
+        <w:rStyle w:val="HeaderChar"/>
+        <w:rFonts w:ascii="Rockwell" w:hAnsi="Rockwell"/>
+        <w:noProof/>
+        <w:sz w:val="24"/>
+        <w:szCs w:val="24"/>
+      </w:rPr>
+      <w:fldChar w:fldCharType="begin"/>
+    </w:r>
+    <w:r>
+      <w:rPr>
+        <w:rStyle w:val="HeaderChar"/>
+        <w:rFonts w:ascii="Rockwell" w:hAnsi="Rockwell"/>
+        <w:noProof/>
+        <w:sz w:val="24"/>
+        <w:szCs w:val="24"/>
+      </w:rPr>
+      <w:instrText xml:space="preserve"> INCLUDEPICTURE  \d "/Users/jacke/Documents/r-paket/bolagsanalyser/inst/rstudio/templates/project/bolagsanalyser_resources/Bolagsanalyser_logga.png" \* MERGEFORMATINET </w:instrText>
+    </w:r>
+    <w:r>
+      <w:rPr>
+        <w:rStyle w:val="HeaderChar"/>
+        <w:rFonts w:ascii="Rockwell" w:hAnsi="Rockwell"/>
+        <w:noProof/>
+        <w:sz w:val="24"/>
+        <w:szCs w:val="24"/>
+      </w:rPr>
+      <w:fldChar w:fldCharType="separate"/>
+    </w:r>
+    <w:r>
+      <w:rPr>
+        <w:rStyle w:val="HeaderChar"/>
+        <w:rFonts w:ascii="Rockwell" w:hAnsi="Rockwell"/>
+        <w:noProof/>
+        <w:sz w:val="24"/>
+        <w:szCs w:val="24"/>
+      </w:rPr>
+      <w:fldChar w:fldCharType="begin"/>
+    </w:r>
+    <w:r>
+      <w:rPr>
+        <w:rStyle w:val="HeaderChar"/>
+        <w:rFonts w:ascii="Rockwell" w:hAnsi="Rockwell"/>
+        <w:noProof/>
+        <w:sz w:val="24"/>
+        <w:szCs w:val="24"/>
+      </w:rPr>
+      <w:instrText xml:space="preserve"> INCLUDEPICTURE  \d "/Users/jacke/Documents/r-paket/bolagsanalyser/inst/rstudio/templates/project/bolagsanalyser_resources/Bolagsanalyser_logga.png" \* MERGEFORMATINET </w:instrText>
+    </w:r>
+    <w:r>
+      <w:rPr>
+        <w:rStyle w:val="HeaderChar"/>
+        <w:rFonts w:ascii="Rockwell" w:hAnsi="Rockwell"/>
+        <w:noProof/>
+        <w:sz w:val="24"/>
+        <w:szCs w:val="24"/>
+      </w:rPr>
+      <w:fldChar w:fldCharType="separate"/>
+    </w:r>
+    <w:r>
+      <w:rPr>
+        <w:rStyle w:val="HeaderChar"/>
+        <w:rFonts w:ascii="Rockwell" w:hAnsi="Rockwell"/>
+        <w:noProof/>
+        <w:sz w:val="24"/>
+        <w:szCs w:val="24"/>
+      </w:rPr>
+      <w:fldChar w:fldCharType="begin"/>
+    </w:r>
+    <w:r>
+      <w:rPr>
+        <w:rStyle w:val="HeaderChar"/>
+        <w:rFonts w:ascii="Rockwell" w:hAnsi="Rockwell"/>
+        <w:noProof/>
+        <w:sz w:val="24"/>
+        <w:szCs w:val="24"/>
+      </w:rPr>
+      <w:instrText xml:space="preserve"> INCLUDEPICTURE  \d "/Users/jacke/Documents/r-paket/bolagsanalyser/inst/rstudio/templates/project/bolagsanalyser_resources/Bolagsanalyser_logga.png" \* MERGEFORMATINET </w:instrText>
+    </w:r>
+    <w:r>
+      <w:rPr>
+        <w:rStyle w:val="HeaderChar"/>
+        <w:rFonts w:ascii="Rockwell" w:hAnsi="Rockwell"/>
+        <w:noProof/>
+        <w:sz w:val="24"/>
+        <w:szCs w:val="24"/>
+      </w:rPr>
+      <w:fldChar w:fldCharType="separate"/>
+    </w:r>
+    <w:r>
+      <w:rPr>
+        <w:rStyle w:val="HeaderChar"/>
+        <w:rFonts w:ascii="Rockwell" w:hAnsi="Rockwell"/>
+        <w:noProof/>
+        <w:sz w:val="24"/>
+        <w:szCs w:val="24"/>
+      </w:rPr>
+      <w:fldChar w:fldCharType="begin"/>
+    </w:r>
+    <w:r>
+      <w:rPr>
+        <w:rStyle w:val="HeaderChar"/>
+        <w:rFonts w:ascii="Rockwell" w:hAnsi="Rockwell"/>
+        <w:noProof/>
+        <w:sz w:val="24"/>
+        <w:szCs w:val="24"/>
+      </w:rPr>
+      <w:instrText xml:space="preserve"> INCLUDEPICTURE  \d "/Users/jacke/Documents/r-paket/bolagsanalyser/inst/rstudio/templates/project/bolagsanalyser_resources/Bolagsanalyser_logga.png" \* MERGEFORMATINET </w:instrText>
+    </w:r>
+    <w:r>
+      <w:rPr>
+        <w:rStyle w:val="HeaderChar"/>
+        <w:rFonts w:ascii="Rockwell" w:hAnsi="Rockwell"/>
+        <w:noProof/>
+        <w:sz w:val="24"/>
+        <w:szCs w:val="24"/>
+      </w:rPr>
+      <w:fldChar w:fldCharType="separate"/>
+    </w:r>
+    <w:r>
+      <w:rPr>
+        <w:rStyle w:val="HeaderChar"/>
+        <w:rFonts w:ascii="Rockwell" w:hAnsi="Rockwell"/>
+        <w:noProof/>
+        <w:sz w:val="24"/>
+        <w:szCs w:val="24"/>
+      </w:rPr>
+      <w:fldChar w:fldCharType="begin"/>
+    </w:r>
+    <w:r>
+      <w:rPr>
+        <w:rStyle w:val="HeaderChar"/>
+        <w:rFonts w:ascii="Rockwell" w:hAnsi="Rockwell"/>
+        <w:noProof/>
+        <w:sz w:val="24"/>
+        <w:szCs w:val="24"/>
+      </w:rPr>
+      <w:instrText xml:space="preserve"> INCLUDEPICTURE  \d "/Users/jacke/Documents/r-paket/bolagsanalyser/inst/rstudio/templates/project/bolagsanalyser_resources/Bolagsanalyser_logga.png" \* MERGEFORMATINET </w:instrText>
+    </w:r>
+    <w:r>
+      <w:rPr>
+        <w:rStyle w:val="HeaderChar"/>
+        <w:rFonts w:ascii="Rockwell" w:hAnsi="Rockwell"/>
+        <w:noProof/>
+        <w:sz w:val="24"/>
+        <w:szCs w:val="24"/>
+      </w:rPr>
+      <w:fldChar w:fldCharType="separate"/>
+    </w:r>
+    <w:r>
+      <w:rPr>
+        <w:rStyle w:val="HeaderChar"/>
+        <w:rFonts w:ascii="Rockwell" w:hAnsi="Rockwell"/>
+        <w:noProof/>
+        <w:sz w:val="24"/>
+        <w:szCs w:val="24"/>
+      </w:rPr>
+      <w:fldChar w:fldCharType="begin"/>
+    </w:r>
+    <w:r>
+      <w:rPr>
+        <w:rStyle w:val="HeaderChar"/>
+        <w:rFonts w:ascii="Rockwell" w:hAnsi="Rockwell"/>
+        <w:noProof/>
+        <w:sz w:val="24"/>
+        <w:szCs w:val="24"/>
+      </w:rPr>
+      <w:instrText xml:space="preserve"> </w:instrText>
+    </w:r>
+    <w:r>
+      <w:rPr>
+        <w:rStyle w:val="HeaderChar"/>
+        <w:rFonts w:ascii="Rockwell" w:hAnsi="Rockwell"/>
+        <w:noProof/>
+        <w:sz w:val="24"/>
+        <w:szCs w:val="24"/>
+      </w:rPr>
+      <w:instrText>INCLUDE</w:instrText>
+    </w:r>
+    <w:r>
+      <w:rPr>
+        <w:rStyle w:val="HeaderChar"/>
+        <w:rFonts w:ascii="Rockwell" w:hAnsi="Rockwell"/>
+        <w:noProof/>
+        <w:sz w:val="24"/>
+        <w:szCs w:val="24"/>
+      </w:rPr>
+      <w:instrText>PICTURE  \d "/Users/jacke/Documents/r-paket/bolagsanalyser/inst/rstudio/templates/project/bolagsanalyser_resources/Bolagsanalyser_logga.png" \* MERGEFORMATINET</w:instrText>
+    </w:r>
+    <w:r>
+      <w:rPr>
+        <w:rStyle w:val="HeaderChar"/>
+        <w:rFonts w:ascii="Rockwell" w:hAnsi="Rockwell"/>
+        <w:noProof/>
+        <w:sz w:val="24"/>
+        <w:szCs w:val="24"/>
+      </w:rPr>
+      <w:instrText xml:space="preserve"> </w:instrText>
+    </w:r>
+    <w:r>
+      <w:rPr>
+        <w:rStyle w:val="HeaderChar"/>
+        <w:rFonts w:ascii="Rockwell" w:hAnsi="Rockwell"/>
+        <w:noProof/>
+        <w:sz w:val="24"/>
+        <w:szCs w:val="24"/>
+      </w:rPr>
+      <w:fldChar w:fldCharType="separate"/>
+    </w:r>
+    <w:r>
+      <w:rPr>
+        <w:rStyle w:val="HeaderChar"/>
+        <w:rFonts w:ascii="Rockwell" w:hAnsi="Rockwell"/>
+        <w:noProof/>
+        <w:sz w:val="24"/>
+        <w:szCs w:val="24"/>
+      </w:rPr>
+      <w:pict w14:anchorId="2B2635F5">
+        <v:shape id="_x0000_i1025" type="#_x0000_t75" alt="" style="width:79.5pt;height:87.05pt;mso-width-percent:0;mso-height-percent:0;mso-width-percent:0;mso-height-percent:0">
+          <v:imagedata r:id="rId2"/>
+        </v:shape>
+      </w:pict>
+    </w:r>
+    <w:r>
+      <w:rPr>
+        <w:rStyle w:val="HeaderChar"/>
+        <w:rFonts w:ascii="Rockwell" w:hAnsi="Rockwell"/>
+        <w:noProof/>
+        <w:sz w:val="24"/>
+        <w:szCs w:val="24"/>
+      </w:rPr>
+      <w:fldChar w:fldCharType="end"/>
+    </w:r>
+    <w:r>
+      <w:rPr>
+        <w:rStyle w:val="HeaderChar"/>
+        <w:rFonts w:ascii="Rockwell" w:hAnsi="Rockwell"/>
+        <w:noProof/>
+        <w:sz w:val="24"/>
+        <w:szCs w:val="24"/>
+      </w:rPr>
+      <w:fldChar w:fldCharType="end"/>
+    </w:r>
+    <w:r>
+      <w:rPr>
+        <w:rStyle w:val="HeaderChar"/>
+        <w:rFonts w:ascii="Rockwell" w:hAnsi="Rockwell"/>
+        <w:noProof/>
+        <w:sz w:val="24"/>
+        <w:szCs w:val="24"/>
+      </w:rPr>
+      <w:fldChar w:fldCharType="end"/>
+    </w:r>
+    <w:r>
+      <w:rPr>
+        <w:rStyle w:val="HeaderChar"/>
+        <w:rFonts w:ascii="Rockwell" w:hAnsi="Rockwell"/>
+        <w:noProof/>
+        <w:sz w:val="24"/>
+        <w:szCs w:val="24"/>
+      </w:rPr>
+      <w:fldChar w:fldCharType="end"/>
+    </w:r>
+    <w:r>
+      <w:rPr>
+        <w:rStyle w:val="HeaderChar"/>
+        <w:rFonts w:ascii="Rockwell" w:hAnsi="Rockwell"/>
+        <w:noProof/>
+        <w:sz w:val="24"/>
+        <w:szCs w:val="24"/>
+      </w:rPr>
+      <w:fldChar w:fldCharType="end"/>
+    </w:r>
+    <w:r>
+      <w:rPr>
+        <w:rStyle w:val="HeaderChar"/>
+        <w:rFonts w:ascii="Rockwell" w:hAnsi="Rockwell"/>
+        <w:noProof/>
+        <w:sz w:val="24"/>
+        <w:szCs w:val="24"/>
+      </w:rPr>
+      <w:fldChar w:fldCharType="end"/>
+    </w:r>
+    <w:r>
+      <w:rPr>
+        <w:rStyle w:val="HeaderChar"/>
+        <w:rFonts w:ascii="Rockwell" w:hAnsi="Rockwell"/>
+        <w:noProof/>
+        <w:sz w:val="24"/>
+        <w:szCs w:val="24"/>
+      </w:rPr>
+      <w:fldChar w:fldCharType="end"/>
+    </w:r>
+    <w:r>
+      <w:rPr>
+        <w:rStyle w:val="HeaderChar"/>
+        <w:rFonts w:ascii="Rockwell" w:hAnsi="Rockwell"/>
+        <w:noProof/>
+        <w:sz w:val="24"/>
+        <w:szCs w:val="24"/>
+      </w:rPr>
+      <w:fldChar w:fldCharType="end"/>
+    </w:r>
+    <w:r>
+      <w:rPr>
+        <w:rStyle w:val="HeaderChar"/>
+        <w:rFonts w:ascii="Rockwell" w:hAnsi="Rockwell"/>
+        <w:noProof/>
+        <w:sz w:val="24"/>
+        <w:szCs w:val="24"/>
+      </w:rPr>
+      <w:fldChar w:fldCharType="end"/>
+    </w:r>
+    <w:r>
+      <w:rPr>
+        <w:rStyle w:val="HeaderChar"/>
+        <w:rFonts w:ascii="Rockwell" w:hAnsi="Rockwell"/>
+        <w:noProof/>
+        <w:sz w:val="24"/>
+        <w:szCs w:val="24"/>
+      </w:rPr>
+      <w:fldChar w:fldCharType="end"/>
+    </w:r>
+    <w:r>
+      <w:rPr>
+        <w:rStyle w:val="HeaderChar"/>
+        <w:rFonts w:ascii="Rockwell" w:hAnsi="Rockwell"/>
+        <w:noProof/>
+        <w:sz w:val="24"/>
+        <w:szCs w:val="24"/>
+      </w:rPr>
+      <w:fldChar w:fldCharType="end"/>
+    </w:r>
+    <w:r>
+      <w:rPr>
+        <w:rStyle w:val="HeaderChar"/>
+        <w:rFonts w:ascii="Rockwell" w:hAnsi="Rockwell"/>
+        <w:noProof/>
+        <w:sz w:val="24"/>
+        <w:szCs w:val="24"/>
+      </w:rPr>
+      <w:fldChar w:fldCharType="end"/>
+    </w:r>
+    <w:r>
+      <w:rPr>
+        <w:rStyle w:val="HeaderChar"/>
+        <w:rFonts w:ascii="Rockwell" w:hAnsi="Rockwell"/>
+        <w:noProof/>
+        <w:sz w:val="24"/>
+        <w:szCs w:val="24"/>
+      </w:rPr>
+      <w:fldChar w:fldCharType="end"/>
     </w:r>
   </w:p>
 </w:hdr>

</xml_diff>